<commit_message>
Added: Path Prototype: Initial Lua Code
</commit_message>
<xml_diff>
--- a/nav2017/pathfindingModel/Path Modelling App Design-Rev B.docx
+++ b/nav2017/pathfindingModel/Path Modelling App Design-Rev B.docx
@@ -24,10 +24,15 @@
         <w:t xml:space="preserve"> </w:t>
       </w:r>
       <w:r>
-        <w:t>(MAP</w:t>
-      </w:r>
-      <w:r>
-        <w:t>-Tune</w:t>
+        <w:t>(</w:t>
+      </w:r>
+      <w:r>
+        <w:t>NAV</w:t>
+      </w:r>
+      <w:bookmarkStart w:id="0" w:name="_GoBack"/>
+      <w:bookmarkEnd w:id="0"/>
+      <w:r>
+        <w:t>Tune</w:t>
       </w:r>
       <w:r>
         <w:t>)</w:t>
@@ -240,12 +245,7 @@
     </w:p>
     <w:p>
       <w:r>
-        <w:t xml:space="preserve">Create an app to allow fast, broad tweaking and tuning of robot pathfinding algorithms before </w:t>
-      </w:r>
-      <w:bookmarkStart w:id="0" w:name="_GoBack"/>
-      <w:bookmarkEnd w:id="0"/>
-      <w:r>
-        <w:t>implementation in LabVIEW and slower, physical testing. Visualizations and quick tuning will be emphasized, as well as swift development.</w:t>
+        <w:t>Create an app to allow fast, broad tweaking and tuning of robot pathfinding algorithms before implementation in LabVIEW and slower, physical testing. Visualizations and quick tuning will be emphasized, as well as swift development.</w:t>
       </w:r>
     </w:p>
     <w:p>
@@ -2013,7 +2013,7 @@
                                   <w:sz w:val="32"/>
                                   <w:szCs w:val="32"/>
                                 </w:rPr>
-                                <w:t>1</w:t>
+                                <w:t>5</w:t>
                               </w:r>
                               <w:r>
                                 <w:rPr>
@@ -2079,7 +2079,7 @@
                             <w:sz w:val="32"/>
                             <w:szCs w:val="32"/>
                           </w:rPr>
-                          <w:t>1</w:t>
+                          <w:t>5</w:t>
                         </w:r>
                         <w:r>
                           <w:rPr>

</xml_diff>